<commit_message>
Cleaned up Report a Little
Report still missing some components. Hopefully, we have everyone's
parts done by Tuesday night so I can finish the clean up process and
submit
</commit_message>
<xml_diff>
--- a/TeamProjectMidtermReport.docx
+++ b/TeamProjectMidtermReport.docx
@@ -143,12 +143,6 @@
         </w:rPr>
         <w:t>Section I. Team Organization and Buddy Rating</w:t>
       </w:r>
-      <w:r>
-        <w:rPr>
-          <w:szCs w:val="22"/>
-        </w:rPr>
-        <w:t xml:space="preserve"> (1-2 pages): </w:t>
-      </w:r>
     </w:p>
     <w:p>
       <w:pPr>
@@ -229,6 +223,14 @@
         <w:t>User stories</w:t>
       </w:r>
     </w:p>
+    <w:p>
+      <w:pPr>
+        <w:ind w:left="720"/>
+        <w:rPr>
+          <w:szCs w:val="22"/>
+        </w:rPr>
+      </w:pPr>
+    </w:p>
     <w:tbl>
       <w:tblPr>
         <w:tblW w:w="8257" w:type="dxa"/>
@@ -1466,6 +1468,7 @@
                 <w:sz w:val="22"/>
                 <w:szCs w:val="22"/>
               </w:rPr>
+              <w:lastRenderedPageBreak/>
               <w:t>8</w:t>
             </w:r>
           </w:p>
@@ -1615,7 +1618,6 @@
                 <w:sz w:val="22"/>
                 <w:szCs w:val="22"/>
               </w:rPr>
-              <w:lastRenderedPageBreak/>
               <w:t>9</w:t>
             </w:r>
           </w:p>
@@ -4271,7 +4273,6 @@
                 <w:sz w:val="22"/>
                 <w:szCs w:val="22"/>
               </w:rPr>
-              <w:lastRenderedPageBreak/>
               <w:t>User story 9</w:t>
             </w:r>
           </w:p>
@@ -8512,7 +8513,15 @@
                 <w:sz w:val="22"/>
                 <w:szCs w:val="22"/>
               </w:rPr>
-              <w:t>GUI updates pieces on game board when Computer Logic plays a piece</w:t>
+              <w:t xml:space="preserve">GUI updates pieces on game board when </w:t>
+            </w:r>
+            <w:r>
+              <w:rPr>
+                <w:sz w:val="22"/>
+                <w:szCs w:val="22"/>
+              </w:rPr>
+              <w:lastRenderedPageBreak/>
+              <w:t>Computer Logic plays a piece</w:t>
             </w:r>
           </w:p>
         </w:tc>
@@ -8541,6 +8550,7 @@
                 <w:sz w:val="22"/>
                 <w:szCs w:val="22"/>
               </w:rPr>
+              <w:lastRenderedPageBreak/>
               <w:t>Brendon</w:t>
             </w:r>
           </w:p>
@@ -8840,6 +8850,13 @@
                 <w:szCs w:val="22"/>
               </w:rPr>
             </w:pPr>
+            <w:r>
+              <w:rPr>
+                <w:sz w:val="22"/>
+                <w:szCs w:val="22"/>
+              </w:rPr>
+              <w:t>2</w:t>
+            </w:r>
           </w:p>
         </w:tc>
         <w:tc>
@@ -8974,6 +8991,13 @@
                 <w:szCs w:val="22"/>
               </w:rPr>
             </w:pPr>
+            <w:r>
+              <w:rPr>
+                <w:sz w:val="22"/>
+                <w:szCs w:val="22"/>
+              </w:rPr>
+              <w:t>2</w:t>
+            </w:r>
           </w:p>
         </w:tc>
         <w:tc>
@@ -10413,6 +10437,7 @@
                 <w:sz w:val="22"/>
                 <w:szCs w:val="22"/>
               </w:rPr>
+              <w:lastRenderedPageBreak/>
               <w:t>Story 13</w:t>
             </w:r>
           </w:p>
@@ -10578,15 +10603,7 @@
                 <w:sz w:val="22"/>
                 <w:szCs w:val="22"/>
               </w:rPr>
-              <w:t xml:space="preserve">When a piece is clicked in the appropriate phase, and </w:t>
-            </w:r>
-            <w:r>
-              <w:rPr>
-                <w:sz w:val="22"/>
-                <w:szCs w:val="22"/>
-              </w:rPr>
-              <w:lastRenderedPageBreak/>
-              <w:t>then an empty valid move is clicked, the piece is moved to the new location.</w:t>
+              <w:t>When a piece is clicked in the appropriate phase, and then an empty valid move is clicked, the piece is moved to the new location.</w:t>
             </w:r>
           </w:p>
         </w:tc>
@@ -10615,7 +10632,6 @@
                 <w:sz w:val="22"/>
                 <w:szCs w:val="22"/>
               </w:rPr>
-              <w:lastRenderedPageBreak/>
               <w:t>Brendon</w:t>
             </w:r>
           </w:p>
@@ -10706,7 +10722,6 @@
                 <w:sz w:val="22"/>
                 <w:szCs w:val="22"/>
               </w:rPr>
-              <w:lastRenderedPageBreak/>
               <w:t>Story 15</w:t>
             </w:r>
           </w:p>
@@ -10964,8 +10979,6 @@
             </w:r>
           </w:p>
         </w:tc>
-        <w:bookmarkStart w:id="0" w:name="_GoBack"/>
-        <w:bookmarkEnd w:id="0"/>
       </w:tr>
       <w:tr>
         <w:tc>
@@ -11138,6 +11151,14 @@
         <w:t>Meetings</w:t>
       </w:r>
     </w:p>
+    <w:p>
+      <w:pPr>
+        <w:ind w:left="720"/>
+        <w:rPr>
+          <w:szCs w:val="22"/>
+        </w:rPr>
+      </w:pPr>
+    </w:p>
     <w:tbl>
       <w:tblPr>
         <w:tblW w:w="8550" w:type="dxa"/>
@@ -11949,6 +11970,7 @@
                 <w:color w:val="00000A"/>
                 <w:szCs w:val="24"/>
               </w:rPr>
+              <w:lastRenderedPageBreak/>
               <w:t>Metageek</w:t>
             </w:r>
             <w:proofErr w:type="spellEnd"/>
@@ -11993,6 +12015,7 @@
                 <w:color w:val="00000A"/>
                 <w:szCs w:val="24"/>
               </w:rPr>
+              <w:lastRenderedPageBreak/>
               <w:t>Brian, Brendon, Adam</w:t>
             </w:r>
           </w:p>
@@ -12029,7 +12052,15 @@
                 <w:color w:val="00000A"/>
                 <w:szCs w:val="24"/>
               </w:rPr>
-              <w:t>Finished move pieces, began check moves, and remove pieces, and check for win. GUI can use added functions.</w:t>
+              <w:t xml:space="preserve">Finished move pieces, began check moves, and remove pieces, and check </w:t>
+            </w:r>
+            <w:r>
+              <w:rPr>
+                <w:color w:val="00000A"/>
+                <w:szCs w:val="24"/>
+              </w:rPr>
+              <w:lastRenderedPageBreak/>
+              <w:t>for win. GUI can use added functions.</w:t>
             </w:r>
           </w:p>
         </w:tc>
@@ -12439,29 +12470,14 @@
           <w:b/>
           <w:szCs w:val="22"/>
         </w:rPr>
-        <w:t xml:space="preserve">Section III. Summary of Test-Driven Development and </w:t>
+        <w:t>Section III. Summary of Test-Dri</w:t>
       </w:r>
-      <w:proofErr w:type="gramStart"/>
       <w:r>
         <w:rPr>
           <w:b/>
           <w:szCs w:val="22"/>
         </w:rPr>
-        <w:t>Refactoring</w:t>
-      </w:r>
-      <w:proofErr w:type="gramEnd"/>
-      <w:r>
-        <w:rPr>
-          <w:b/>
-          <w:szCs w:val="22"/>
-        </w:rPr>
-        <w:t xml:space="preserve"> </w:t>
-      </w:r>
-      <w:r>
-        <w:rPr>
-          <w:szCs w:val="22"/>
-        </w:rPr>
-        <w:t>(as many pages as needed)</w:t>
+        <w:t>ven Development and Refactoring</w:t>
       </w:r>
     </w:p>
     <w:p>
@@ -12482,7 +12498,7 @@
         <w:rPr>
           <w:szCs w:val="22"/>
         </w:rPr>
-        <w:t xml:space="preserve">Provide brief descriptions of the tests (not code), including the developer name(s). Every team member should provide at least four different tests. </w:t>
+        <w:t>Tests</w:t>
       </w:r>
     </w:p>
     <w:tbl>
@@ -12510,7 +12526,7 @@
         </w:trPr>
         <w:tc>
           <w:tcPr>
-            <w:tcW w:w="2887" w:type="dxa"/>
+            <w:tcW w:w="3326" w:type="dxa"/>
             <w:tcBorders>
               <w:top w:val="single" w:sz="6" w:space="0" w:color="00000A"/>
               <w:left w:val="single" w:sz="6" w:space="0" w:color="00000A"/>
@@ -12546,7 +12562,7 @@
         </w:tc>
         <w:tc>
           <w:tcPr>
-            <w:tcW w:w="2141" w:type="dxa"/>
+            <w:tcW w:w="2014" w:type="dxa"/>
             <w:tcBorders>
               <w:top w:val="single" w:sz="6" w:space="0" w:color="00000A"/>
               <w:left w:val="single" w:sz="6" w:space="0" w:color="00000A"/>
@@ -12582,7 +12598,7 @@
         </w:tc>
         <w:tc>
           <w:tcPr>
-            <w:tcW w:w="1913" w:type="dxa"/>
+            <w:tcW w:w="1629" w:type="dxa"/>
             <w:tcBorders>
               <w:top w:val="single" w:sz="6" w:space="0" w:color="00000A"/>
               <w:left w:val="single" w:sz="6" w:space="0" w:color="00000A"/>
@@ -12618,7 +12634,7 @@
         </w:tc>
         <w:tc>
           <w:tcPr>
-            <w:tcW w:w="1624" w:type="dxa"/>
+            <w:tcW w:w="1596" w:type="dxa"/>
             <w:tcBorders>
               <w:top w:val="single" w:sz="6" w:space="0" w:color="00000A"/>
               <w:left w:val="single" w:sz="6" w:space="0" w:color="00000A"/>
@@ -12659,7 +12675,7 @@
         </w:trPr>
         <w:tc>
           <w:tcPr>
-            <w:tcW w:w="2887" w:type="dxa"/>
+            <w:tcW w:w="3326" w:type="dxa"/>
             <w:tcBorders>
               <w:top w:val="single" w:sz="6" w:space="0" w:color="00000A"/>
               <w:left w:val="single" w:sz="6" w:space="0" w:color="00000A"/>
@@ -12704,7 +12720,7 @@
         </w:tc>
         <w:tc>
           <w:tcPr>
-            <w:tcW w:w="2141" w:type="dxa"/>
+            <w:tcW w:w="2014" w:type="dxa"/>
             <w:tcBorders>
               <w:top w:val="single" w:sz="6" w:space="0" w:color="00000A"/>
               <w:left w:val="single" w:sz="6" w:space="0" w:color="00000A"/>
@@ -12756,7 +12772,7 @@
         </w:tc>
         <w:tc>
           <w:tcPr>
-            <w:tcW w:w="1913" w:type="dxa"/>
+            <w:tcW w:w="1629" w:type="dxa"/>
             <w:tcBorders>
               <w:top w:val="single" w:sz="6" w:space="0" w:color="00000A"/>
               <w:left w:val="single" w:sz="6" w:space="0" w:color="00000A"/>
@@ -12785,7 +12801,7 @@
         </w:tc>
         <w:tc>
           <w:tcPr>
-            <w:tcW w:w="1624" w:type="dxa"/>
+            <w:tcW w:w="1596" w:type="dxa"/>
             <w:tcBorders>
               <w:top w:val="single" w:sz="6" w:space="0" w:color="00000A"/>
               <w:left w:val="single" w:sz="6" w:space="0" w:color="00000A"/>
@@ -12826,7 +12842,7 @@
         </w:trPr>
         <w:tc>
           <w:tcPr>
-            <w:tcW w:w="2887" w:type="dxa"/>
+            <w:tcW w:w="3326" w:type="dxa"/>
             <w:tcBorders>
               <w:top w:val="single" w:sz="6" w:space="0" w:color="00000A"/>
               <w:left w:val="single" w:sz="6" w:space="0" w:color="00000A"/>
@@ -12862,7 +12878,7 @@
         </w:tc>
         <w:tc>
           <w:tcPr>
-            <w:tcW w:w="2141" w:type="dxa"/>
+            <w:tcW w:w="2014" w:type="dxa"/>
             <w:tcBorders>
               <w:top w:val="single" w:sz="6" w:space="0" w:color="00000A"/>
               <w:left w:val="single" w:sz="6" w:space="0" w:color="00000A"/>
@@ -12898,7 +12914,7 @@
         </w:tc>
         <w:tc>
           <w:tcPr>
-            <w:tcW w:w="1913" w:type="dxa"/>
+            <w:tcW w:w="1629" w:type="dxa"/>
             <w:tcBorders>
               <w:top w:val="single" w:sz="6" w:space="0" w:color="00000A"/>
               <w:left w:val="single" w:sz="6" w:space="0" w:color="00000A"/>
@@ -12951,7 +12967,7 @@
         </w:tc>
         <w:tc>
           <w:tcPr>
-            <w:tcW w:w="1624" w:type="dxa"/>
+            <w:tcW w:w="1596" w:type="dxa"/>
             <w:tcBorders>
               <w:top w:val="single" w:sz="6" w:space="0" w:color="00000A"/>
               <w:left w:val="single" w:sz="6" w:space="0" w:color="00000A"/>
@@ -12992,7 +13008,7 @@
         </w:trPr>
         <w:tc>
           <w:tcPr>
-            <w:tcW w:w="2887" w:type="dxa"/>
+            <w:tcW w:w="3326" w:type="dxa"/>
             <w:tcBorders>
               <w:top w:val="single" w:sz="6" w:space="0" w:color="00000A"/>
               <w:left w:val="single" w:sz="6" w:space="0" w:color="00000A"/>
@@ -13028,7 +13044,7 @@
         </w:tc>
         <w:tc>
           <w:tcPr>
-            <w:tcW w:w="2141" w:type="dxa"/>
+            <w:tcW w:w="2014" w:type="dxa"/>
             <w:tcBorders>
               <w:top w:val="single" w:sz="6" w:space="0" w:color="00000A"/>
               <w:left w:val="single" w:sz="6" w:space="0" w:color="00000A"/>
@@ -13064,7 +13080,7 @@
         </w:tc>
         <w:tc>
           <w:tcPr>
-            <w:tcW w:w="1913" w:type="dxa"/>
+            <w:tcW w:w="1629" w:type="dxa"/>
             <w:tcBorders>
               <w:top w:val="single" w:sz="6" w:space="0" w:color="00000A"/>
               <w:left w:val="single" w:sz="6" w:space="0" w:color="00000A"/>
@@ -13117,7 +13133,7 @@
         </w:tc>
         <w:tc>
           <w:tcPr>
-            <w:tcW w:w="1624" w:type="dxa"/>
+            <w:tcW w:w="1596" w:type="dxa"/>
             <w:tcBorders>
               <w:top w:val="single" w:sz="6" w:space="0" w:color="00000A"/>
               <w:left w:val="single" w:sz="6" w:space="0" w:color="00000A"/>
@@ -13158,7 +13174,7 @@
         </w:trPr>
         <w:tc>
           <w:tcPr>
-            <w:tcW w:w="2887" w:type="dxa"/>
+            <w:tcW w:w="3326" w:type="dxa"/>
             <w:tcBorders>
               <w:top w:val="single" w:sz="6" w:space="0" w:color="00000A"/>
               <w:left w:val="single" w:sz="6" w:space="0" w:color="00000A"/>
@@ -13189,6 +13205,7 @@
                 <w:color w:val="00000A"/>
                 <w:szCs w:val="24"/>
               </w:rPr>
+              <w:lastRenderedPageBreak/>
               <w:t>LogicTestPlacePiece</w:t>
             </w:r>
             <w:proofErr w:type="spellEnd"/>
@@ -13203,7 +13220,7 @@
         </w:tc>
         <w:tc>
           <w:tcPr>
-            <w:tcW w:w="2141" w:type="dxa"/>
+            <w:tcW w:w="2014" w:type="dxa"/>
             <w:tcBorders>
               <w:top w:val="single" w:sz="6" w:space="0" w:color="00000A"/>
               <w:left w:val="single" w:sz="6" w:space="0" w:color="00000A"/>
@@ -13233,21 +13250,13 @@
                 <w:color w:val="00000A"/>
                 <w:szCs w:val="24"/>
               </w:rPr>
-              <w:t xml:space="preserve">Places one piece for each player, </w:t>
-            </w:r>
-            <w:r>
-              <w:rPr>
-                <w:color w:val="00000A"/>
-                <w:szCs w:val="24"/>
-              </w:rPr>
-              <w:lastRenderedPageBreak/>
-              <w:t>and checks those places on the board to see if they match. Places a mill for player one, checks if phase changes appropriately, then places all pieces to check phase change into move pieces phase.</w:t>
-            </w:r>
-          </w:p>
-        </w:tc>
-        <w:tc>
-          <w:tcPr>
-            <w:tcW w:w="1913" w:type="dxa"/>
+              <w:t>Places one piece for each player, and checks those places on the board to see if they match. Places a mill for player one, checks if phase changes appropriately, then places all pieces to check phase change into move pieces phase.</w:t>
+            </w:r>
+          </w:p>
+        </w:tc>
+        <w:tc>
+          <w:tcPr>
+            <w:tcW w:w="1629" w:type="dxa"/>
             <w:tcBorders>
               <w:top w:val="single" w:sz="6" w:space="0" w:color="00000A"/>
               <w:left w:val="single" w:sz="6" w:space="0" w:color="00000A"/>
@@ -13277,7 +13286,6 @@
                 <w:color w:val="00000A"/>
                 <w:szCs w:val="24"/>
               </w:rPr>
-              <w:lastRenderedPageBreak/>
               <w:t>User story 3</w:t>
             </w:r>
           </w:p>
@@ -13295,14 +13303,13 @@
                 <w:color w:val="00000A"/>
                 <w:szCs w:val="24"/>
               </w:rPr>
-              <w:lastRenderedPageBreak/>
               <w:t>Task 2</w:t>
             </w:r>
           </w:p>
         </w:tc>
         <w:tc>
           <w:tcPr>
-            <w:tcW w:w="1624" w:type="dxa"/>
+            <w:tcW w:w="1596" w:type="dxa"/>
             <w:tcBorders>
               <w:top w:val="single" w:sz="6" w:space="0" w:color="00000A"/>
               <w:left w:val="single" w:sz="6" w:space="0" w:color="00000A"/>
@@ -13332,7 +13339,6 @@
                 <w:color w:val="00000A"/>
                 <w:szCs w:val="24"/>
               </w:rPr>
-              <w:lastRenderedPageBreak/>
               <w:t>Adam</w:t>
             </w:r>
           </w:p>
@@ -13344,7 +13350,7 @@
         </w:trPr>
         <w:tc>
           <w:tcPr>
-            <w:tcW w:w="2887" w:type="dxa"/>
+            <w:tcW w:w="3326" w:type="dxa"/>
             <w:tcBorders>
               <w:top w:val="single" w:sz="6" w:space="0" w:color="00000A"/>
               <w:left w:val="single" w:sz="6" w:space="0" w:color="00000A"/>
@@ -13375,7 +13381,6 @@
                 <w:color w:val="00000A"/>
                 <w:szCs w:val="24"/>
               </w:rPr>
-              <w:lastRenderedPageBreak/>
               <w:t>LogicTestInvalidPiece</w:t>
             </w:r>
             <w:proofErr w:type="spellEnd"/>
@@ -13390,7 +13395,7 @@
         </w:tc>
         <w:tc>
           <w:tcPr>
-            <w:tcW w:w="2141" w:type="dxa"/>
+            <w:tcW w:w="2014" w:type="dxa"/>
             <w:tcBorders>
               <w:top w:val="single" w:sz="6" w:space="0" w:color="00000A"/>
               <w:left w:val="single" w:sz="6" w:space="0" w:color="00000A"/>
@@ -13426,7 +13431,7 @@
         </w:tc>
         <w:tc>
           <w:tcPr>
-            <w:tcW w:w="1913" w:type="dxa"/>
+            <w:tcW w:w="1629" w:type="dxa"/>
             <w:tcBorders>
               <w:top w:val="single" w:sz="6" w:space="0" w:color="00000A"/>
               <w:left w:val="single" w:sz="6" w:space="0" w:color="00000A"/>
@@ -13479,7 +13484,7 @@
         </w:tc>
         <w:tc>
           <w:tcPr>
-            <w:tcW w:w="1624" w:type="dxa"/>
+            <w:tcW w:w="1596" w:type="dxa"/>
             <w:tcBorders>
               <w:top w:val="single" w:sz="6" w:space="0" w:color="00000A"/>
               <w:left w:val="single" w:sz="6" w:space="0" w:color="00000A"/>
@@ -13520,7 +13525,7 @@
         </w:trPr>
         <w:tc>
           <w:tcPr>
-            <w:tcW w:w="2887" w:type="dxa"/>
+            <w:tcW w:w="3326" w:type="dxa"/>
             <w:tcBorders>
               <w:top w:val="nil"/>
               <w:left w:val="single" w:sz="6" w:space="0" w:color="00000A"/>
@@ -13565,7 +13570,7 @@
         </w:tc>
         <w:tc>
           <w:tcPr>
-            <w:tcW w:w="2141" w:type="dxa"/>
+            <w:tcW w:w="2014" w:type="dxa"/>
             <w:tcBorders>
               <w:top w:val="nil"/>
               <w:left w:val="single" w:sz="6" w:space="0" w:color="00000A"/>
@@ -13601,7 +13606,7 @@
         </w:tc>
         <w:tc>
           <w:tcPr>
-            <w:tcW w:w="1913" w:type="dxa"/>
+            <w:tcW w:w="1629" w:type="dxa"/>
             <w:tcBorders>
               <w:top w:val="nil"/>
               <w:left w:val="single" w:sz="6" w:space="0" w:color="00000A"/>
@@ -13654,7 +13659,7 @@
         </w:tc>
         <w:tc>
           <w:tcPr>
-            <w:tcW w:w="1624" w:type="dxa"/>
+            <w:tcW w:w="1596" w:type="dxa"/>
             <w:tcBorders>
               <w:top w:val="nil"/>
               <w:left w:val="single" w:sz="6" w:space="0" w:color="00000A"/>
@@ -13695,7 +13700,7 @@
         </w:trPr>
         <w:tc>
           <w:tcPr>
-            <w:tcW w:w="2887" w:type="dxa"/>
+            <w:tcW w:w="3326" w:type="dxa"/>
             <w:tcBorders>
               <w:top w:val="nil"/>
               <w:left w:val="single" w:sz="6" w:space="0" w:color="00000A"/>
@@ -13731,7 +13736,7 @@
         </w:tc>
         <w:tc>
           <w:tcPr>
-            <w:tcW w:w="2141" w:type="dxa"/>
+            <w:tcW w:w="2014" w:type="dxa"/>
             <w:tcBorders>
               <w:top w:val="nil"/>
               <w:left w:val="single" w:sz="6" w:space="0" w:color="00000A"/>
@@ -13807,7 +13812,7 @@
         </w:tc>
         <w:tc>
           <w:tcPr>
-            <w:tcW w:w="1913" w:type="dxa"/>
+            <w:tcW w:w="1629" w:type="dxa"/>
             <w:tcBorders>
               <w:top w:val="nil"/>
               <w:left w:val="single" w:sz="6" w:space="0" w:color="00000A"/>
@@ -13860,7 +13865,7 @@
         </w:tc>
         <w:tc>
           <w:tcPr>
-            <w:tcW w:w="1624" w:type="dxa"/>
+            <w:tcW w:w="1596" w:type="dxa"/>
             <w:tcBorders>
               <w:top w:val="nil"/>
               <w:left w:val="single" w:sz="6" w:space="0" w:color="00000A"/>
@@ -13901,7 +13906,7 @@
         </w:trPr>
         <w:tc>
           <w:tcPr>
-            <w:tcW w:w="2887" w:type="dxa"/>
+            <w:tcW w:w="3326" w:type="dxa"/>
             <w:tcBorders>
               <w:top w:val="nil"/>
               <w:left w:val="single" w:sz="6" w:space="0" w:color="00000A"/>
@@ -13937,7 +13942,7 @@
         </w:tc>
         <w:tc>
           <w:tcPr>
-            <w:tcW w:w="2141" w:type="dxa"/>
+            <w:tcW w:w="2014" w:type="dxa"/>
             <w:tcBorders>
               <w:top w:val="nil"/>
               <w:left w:val="single" w:sz="6" w:space="0" w:color="00000A"/>
@@ -14013,7 +14018,7 @@
         </w:tc>
         <w:tc>
           <w:tcPr>
-            <w:tcW w:w="1913" w:type="dxa"/>
+            <w:tcW w:w="1629" w:type="dxa"/>
             <w:tcBorders>
               <w:top w:val="nil"/>
               <w:left w:val="single" w:sz="6" w:space="0" w:color="00000A"/>
@@ -14066,7 +14071,7 @@
         </w:tc>
         <w:tc>
           <w:tcPr>
-            <w:tcW w:w="1624" w:type="dxa"/>
+            <w:tcW w:w="1596" w:type="dxa"/>
             <w:tcBorders>
               <w:top w:val="nil"/>
               <w:left w:val="single" w:sz="6" w:space="0" w:color="00000A"/>
@@ -14107,7 +14112,7 @@
         </w:trPr>
         <w:tc>
           <w:tcPr>
-            <w:tcW w:w="2887" w:type="dxa"/>
+            <w:tcW w:w="3326" w:type="dxa"/>
             <w:tcBorders>
               <w:top w:val="nil"/>
               <w:left w:val="single" w:sz="6" w:space="0" w:color="00000A"/>
@@ -14143,7 +14148,7 @@
         </w:tc>
         <w:tc>
           <w:tcPr>
-            <w:tcW w:w="2141" w:type="dxa"/>
+            <w:tcW w:w="2014" w:type="dxa"/>
             <w:tcBorders>
               <w:top w:val="nil"/>
               <w:left w:val="single" w:sz="6" w:space="0" w:color="00000A"/>
@@ -14219,7 +14224,7 @@
         </w:tc>
         <w:tc>
           <w:tcPr>
-            <w:tcW w:w="1913" w:type="dxa"/>
+            <w:tcW w:w="1629" w:type="dxa"/>
             <w:tcBorders>
               <w:top w:val="nil"/>
               <w:left w:val="single" w:sz="6" w:space="0" w:color="00000A"/>
@@ -14272,7 +14277,7 @@
         </w:tc>
         <w:tc>
           <w:tcPr>
-            <w:tcW w:w="1624" w:type="dxa"/>
+            <w:tcW w:w="1596" w:type="dxa"/>
             <w:tcBorders>
               <w:top w:val="nil"/>
               <w:left w:val="single" w:sz="6" w:space="0" w:color="00000A"/>
@@ -14313,7 +14318,7 @@
         </w:trPr>
         <w:tc>
           <w:tcPr>
-            <w:tcW w:w="2887" w:type="dxa"/>
+            <w:tcW w:w="3326" w:type="dxa"/>
             <w:tcBorders>
               <w:top w:val="nil"/>
               <w:left w:val="single" w:sz="6" w:space="0" w:color="00000A"/>
@@ -14358,7 +14363,7 @@
         </w:tc>
         <w:tc>
           <w:tcPr>
-            <w:tcW w:w="2141" w:type="dxa"/>
+            <w:tcW w:w="2014" w:type="dxa"/>
             <w:tcBorders>
               <w:top w:val="nil"/>
               <w:left w:val="single" w:sz="6" w:space="0" w:color="00000A"/>
@@ -14394,7 +14399,7 @@
         </w:tc>
         <w:tc>
           <w:tcPr>
-            <w:tcW w:w="1913" w:type="dxa"/>
+            <w:tcW w:w="1629" w:type="dxa"/>
             <w:tcBorders>
               <w:top w:val="nil"/>
               <w:left w:val="single" w:sz="6" w:space="0" w:color="00000A"/>
@@ -14447,7 +14452,7 @@
         </w:tc>
         <w:tc>
           <w:tcPr>
-            <w:tcW w:w="1624" w:type="dxa"/>
+            <w:tcW w:w="1596" w:type="dxa"/>
             <w:tcBorders>
               <w:top w:val="nil"/>
               <w:left w:val="single" w:sz="6" w:space="0" w:color="00000A"/>
@@ -14488,7 +14493,7 @@
         </w:trPr>
         <w:tc>
           <w:tcPr>
-            <w:tcW w:w="2887" w:type="dxa"/>
+            <w:tcW w:w="3326" w:type="dxa"/>
             <w:tcBorders>
               <w:top w:val="nil"/>
               <w:left w:val="single" w:sz="6" w:space="0" w:color="00000A"/>
@@ -14519,6 +14524,7 @@
                 <w:color w:val="00000A"/>
                 <w:szCs w:val="24"/>
               </w:rPr>
+              <w:lastRenderedPageBreak/>
               <w:t>BoardAllEmptyNodeTest</w:t>
             </w:r>
             <w:proofErr w:type="spellEnd"/>
@@ -14533,7 +14539,7 @@
         </w:tc>
         <w:tc>
           <w:tcPr>
-            <w:tcW w:w="2141" w:type="dxa"/>
+            <w:tcW w:w="2014" w:type="dxa"/>
             <w:tcBorders>
               <w:top w:val="nil"/>
               <w:left w:val="single" w:sz="6" w:space="0" w:color="00000A"/>
@@ -14569,7 +14575,7 @@
         </w:tc>
         <w:tc>
           <w:tcPr>
-            <w:tcW w:w="1913" w:type="dxa"/>
+            <w:tcW w:w="1629" w:type="dxa"/>
             <w:tcBorders>
               <w:top w:val="nil"/>
               <w:left w:val="single" w:sz="6" w:space="0" w:color="00000A"/>
@@ -14622,7 +14628,7 @@
         </w:tc>
         <w:tc>
           <w:tcPr>
-            <w:tcW w:w="1624" w:type="dxa"/>
+            <w:tcW w:w="1596" w:type="dxa"/>
             <w:tcBorders>
               <w:top w:val="nil"/>
               <w:left w:val="single" w:sz="6" w:space="0" w:color="00000A"/>
@@ -14663,7 +14669,7 @@
         </w:trPr>
         <w:tc>
           <w:tcPr>
-            <w:tcW w:w="2887" w:type="dxa"/>
+            <w:tcW w:w="3326" w:type="dxa"/>
             <w:tcBorders>
               <w:top w:val="nil"/>
               <w:left w:val="single" w:sz="6" w:space="0" w:color="00000A"/>
@@ -14693,14 +14699,13 @@
                 <w:color w:val="00000A"/>
                 <w:szCs w:val="24"/>
               </w:rPr>
-              <w:lastRenderedPageBreak/>
               <w:t>SetBoardNodeP1Test()</w:t>
             </w:r>
           </w:p>
         </w:tc>
         <w:tc>
           <w:tcPr>
-            <w:tcW w:w="2141" w:type="dxa"/>
+            <w:tcW w:w="2014" w:type="dxa"/>
             <w:tcBorders>
               <w:top w:val="nil"/>
               <w:left w:val="single" w:sz="6" w:space="0" w:color="00000A"/>
@@ -14753,7 +14758,7 @@
         </w:tc>
         <w:tc>
           <w:tcPr>
-            <w:tcW w:w="1913" w:type="dxa"/>
+            <w:tcW w:w="1629" w:type="dxa"/>
             <w:tcBorders>
               <w:top w:val="nil"/>
               <w:left w:val="single" w:sz="6" w:space="0" w:color="00000A"/>
@@ -14806,7 +14811,7 @@
         </w:tc>
         <w:tc>
           <w:tcPr>
-            <w:tcW w:w="1624" w:type="dxa"/>
+            <w:tcW w:w="1596" w:type="dxa"/>
             <w:tcBorders>
               <w:top w:val="nil"/>
               <w:left w:val="single" w:sz="6" w:space="0" w:color="00000A"/>
@@ -14847,7 +14852,7 @@
         </w:trPr>
         <w:tc>
           <w:tcPr>
-            <w:tcW w:w="2887" w:type="dxa"/>
+            <w:tcW w:w="3326" w:type="dxa"/>
             <w:tcBorders>
               <w:top w:val="nil"/>
               <w:left w:val="single" w:sz="6" w:space="0" w:color="00000A"/>
@@ -14882,7 +14887,7 @@
         </w:tc>
         <w:tc>
           <w:tcPr>
-            <w:tcW w:w="2141" w:type="dxa"/>
+            <w:tcW w:w="2014" w:type="dxa"/>
             <w:tcBorders>
               <w:top w:val="nil"/>
               <w:left w:val="single" w:sz="6" w:space="0" w:color="00000A"/>
@@ -14934,7 +14939,7 @@
         </w:tc>
         <w:tc>
           <w:tcPr>
-            <w:tcW w:w="1913" w:type="dxa"/>
+            <w:tcW w:w="1629" w:type="dxa"/>
             <w:tcBorders>
               <w:top w:val="nil"/>
               <w:left w:val="single" w:sz="6" w:space="0" w:color="00000A"/>
@@ -14986,7 +14991,7 @@
         </w:tc>
         <w:tc>
           <w:tcPr>
-            <w:tcW w:w="1624" w:type="dxa"/>
+            <w:tcW w:w="1596" w:type="dxa"/>
             <w:tcBorders>
               <w:top w:val="nil"/>
               <w:left w:val="single" w:sz="6" w:space="0" w:color="00000A"/>
@@ -15027,7 +15032,7 @@
         </w:trPr>
         <w:tc>
           <w:tcPr>
-            <w:tcW w:w="2887" w:type="dxa"/>
+            <w:tcW w:w="3326" w:type="dxa"/>
             <w:tcBorders>
               <w:top w:val="nil"/>
               <w:left w:val="single" w:sz="6" w:space="0" w:color="00000A"/>
@@ -15072,7 +15077,7 @@
         </w:tc>
         <w:tc>
           <w:tcPr>
-            <w:tcW w:w="2141" w:type="dxa"/>
+            <w:tcW w:w="2014" w:type="dxa"/>
             <w:tcBorders>
               <w:top w:val="nil"/>
               <w:left w:val="single" w:sz="6" w:space="0" w:color="00000A"/>
@@ -15134,7 +15139,7 @@
         </w:tc>
         <w:tc>
           <w:tcPr>
-            <w:tcW w:w="1913" w:type="dxa"/>
+            <w:tcW w:w="1629" w:type="dxa"/>
             <w:tcBorders>
               <w:top w:val="nil"/>
               <w:left w:val="single" w:sz="6" w:space="0" w:color="00000A"/>
@@ -15187,7 +15192,7 @@
         </w:tc>
         <w:tc>
           <w:tcPr>
-            <w:tcW w:w="1624" w:type="dxa"/>
+            <w:tcW w:w="1596" w:type="dxa"/>
             <w:tcBorders>
               <w:top w:val="nil"/>
               <w:left w:val="single" w:sz="6" w:space="0" w:color="00000A"/>
@@ -15229,7 +15234,7 @@
         </w:trPr>
         <w:tc>
           <w:tcPr>
-            <w:tcW w:w="2887" w:type="dxa"/>
+            <w:tcW w:w="3326" w:type="dxa"/>
             <w:tcBorders>
               <w:top w:val="nil"/>
               <w:left w:val="single" w:sz="6" w:space="0" w:color="00000A"/>
@@ -15274,7 +15279,7 @@
         </w:tc>
         <w:tc>
           <w:tcPr>
-            <w:tcW w:w="2141" w:type="dxa"/>
+            <w:tcW w:w="2014" w:type="dxa"/>
             <w:tcBorders>
               <w:top w:val="nil"/>
               <w:left w:val="single" w:sz="6" w:space="0" w:color="00000A"/>
@@ -15336,7 +15341,7 @@
         </w:tc>
         <w:tc>
           <w:tcPr>
-            <w:tcW w:w="1913" w:type="dxa"/>
+            <w:tcW w:w="1629" w:type="dxa"/>
             <w:tcBorders>
               <w:top w:val="nil"/>
               <w:left w:val="single" w:sz="6" w:space="0" w:color="00000A"/>
@@ -15389,7 +15394,7 @@
         </w:tc>
         <w:tc>
           <w:tcPr>
-            <w:tcW w:w="1624" w:type="dxa"/>
+            <w:tcW w:w="1596" w:type="dxa"/>
             <w:tcBorders>
               <w:top w:val="nil"/>
               <w:left w:val="single" w:sz="6" w:space="0" w:color="00000A"/>
@@ -15430,7 +15435,7 @@
         </w:trPr>
         <w:tc>
           <w:tcPr>
-            <w:tcW w:w="2887" w:type="dxa"/>
+            <w:tcW w:w="3326" w:type="dxa"/>
             <w:tcBorders>
               <w:top w:val="nil"/>
               <w:left w:val="single" w:sz="6" w:space="0" w:color="00000A"/>
@@ -15475,7 +15480,7 @@
         </w:tc>
         <w:tc>
           <w:tcPr>
-            <w:tcW w:w="2141" w:type="dxa"/>
+            <w:tcW w:w="2014" w:type="dxa"/>
             <w:tcBorders>
               <w:top w:val="nil"/>
               <w:left w:val="single" w:sz="6" w:space="0" w:color="00000A"/>
@@ -15511,7 +15516,7 @@
         </w:tc>
         <w:tc>
           <w:tcPr>
-            <w:tcW w:w="1913" w:type="dxa"/>
+            <w:tcW w:w="1629" w:type="dxa"/>
             <w:tcBorders>
               <w:top w:val="nil"/>
               <w:left w:val="single" w:sz="6" w:space="0" w:color="00000A"/>
@@ -15564,7 +15569,7 @@
         </w:tc>
         <w:tc>
           <w:tcPr>
-            <w:tcW w:w="1624" w:type="dxa"/>
+            <w:tcW w:w="1596" w:type="dxa"/>
             <w:tcBorders>
               <w:top w:val="nil"/>
               <w:left w:val="single" w:sz="6" w:space="0" w:color="00000A"/>
@@ -15605,7 +15610,7 @@
         </w:trPr>
         <w:tc>
           <w:tcPr>
-            <w:tcW w:w="2887" w:type="dxa"/>
+            <w:tcW w:w="3326" w:type="dxa"/>
             <w:tcBorders>
               <w:top w:val="nil"/>
               <w:left w:val="single" w:sz="6" w:space="0" w:color="00000A"/>
@@ -15650,7 +15655,7 @@
         </w:tc>
         <w:tc>
           <w:tcPr>
-            <w:tcW w:w="2141" w:type="dxa"/>
+            <w:tcW w:w="2014" w:type="dxa"/>
             <w:tcBorders>
               <w:top w:val="nil"/>
               <w:left w:val="single" w:sz="6" w:space="0" w:color="00000A"/>
@@ -15719,7 +15724,7 @@
         </w:tc>
         <w:tc>
           <w:tcPr>
-            <w:tcW w:w="1913" w:type="dxa"/>
+            <w:tcW w:w="1629" w:type="dxa"/>
             <w:tcBorders>
               <w:top w:val="nil"/>
               <w:left w:val="single" w:sz="6" w:space="0" w:color="00000A"/>
@@ -15772,7 +15777,7 @@
         </w:tc>
         <w:tc>
           <w:tcPr>
-            <w:tcW w:w="1624" w:type="dxa"/>
+            <w:tcW w:w="1596" w:type="dxa"/>
             <w:tcBorders>
               <w:top w:val="nil"/>
               <w:left w:val="single" w:sz="6" w:space="0" w:color="00000A"/>
@@ -15814,7 +15819,7 @@
         </w:trPr>
         <w:tc>
           <w:tcPr>
-            <w:tcW w:w="2887" w:type="dxa"/>
+            <w:tcW w:w="3326" w:type="dxa"/>
             <w:tcBorders>
               <w:top w:val="nil"/>
               <w:left w:val="single" w:sz="6" w:space="0" w:color="00000A"/>
@@ -15859,7 +15864,7 @@
         </w:tc>
         <w:tc>
           <w:tcPr>
-            <w:tcW w:w="2141" w:type="dxa"/>
+            <w:tcW w:w="2014" w:type="dxa"/>
             <w:tcBorders>
               <w:top w:val="nil"/>
               <w:left w:val="single" w:sz="6" w:space="0" w:color="00000A"/>
@@ -15921,7 +15926,7 @@
         </w:tc>
         <w:tc>
           <w:tcPr>
-            <w:tcW w:w="1913" w:type="dxa"/>
+            <w:tcW w:w="1629" w:type="dxa"/>
             <w:tcBorders>
               <w:top w:val="nil"/>
               <w:left w:val="single" w:sz="6" w:space="0" w:color="00000A"/>
@@ -15974,7 +15979,7 @@
         </w:tc>
         <w:tc>
           <w:tcPr>
-            <w:tcW w:w="1624" w:type="dxa"/>
+            <w:tcW w:w="1596" w:type="dxa"/>
             <w:tcBorders>
               <w:top w:val="nil"/>
               <w:left w:val="single" w:sz="6" w:space="0" w:color="00000A"/>
@@ -16015,7 +16020,7 @@
         </w:trPr>
         <w:tc>
           <w:tcPr>
-            <w:tcW w:w="2887" w:type="dxa"/>
+            <w:tcW w:w="3326" w:type="dxa"/>
             <w:tcBorders>
               <w:top w:val="nil"/>
               <w:left w:val="single" w:sz="6" w:space="0" w:color="00000A"/>
@@ -16060,7 +16065,7 @@
         </w:tc>
         <w:tc>
           <w:tcPr>
-            <w:tcW w:w="2141" w:type="dxa"/>
+            <w:tcW w:w="2014" w:type="dxa"/>
             <w:tcBorders>
               <w:top w:val="nil"/>
               <w:left w:val="single" w:sz="6" w:space="0" w:color="00000A"/>
@@ -16108,6 +16113,7 @@
                 <w:color w:val="00000A"/>
                 <w:szCs w:val="24"/>
               </w:rPr>
+              <w:lastRenderedPageBreak/>
               <w:t>checkMoves</w:t>
             </w:r>
             <w:proofErr w:type="spellEnd"/>
@@ -16122,7 +16128,7 @@
         </w:tc>
         <w:tc>
           <w:tcPr>
-            <w:tcW w:w="1913" w:type="dxa"/>
+            <w:tcW w:w="1629" w:type="dxa"/>
             <w:tcBorders>
               <w:top w:val="nil"/>
               <w:left w:val="single" w:sz="6" w:space="0" w:color="00000A"/>
@@ -16152,6 +16158,7 @@
                 <w:color w:val="00000A"/>
                 <w:szCs w:val="24"/>
               </w:rPr>
+              <w:lastRenderedPageBreak/>
               <w:t>User Story 9</w:t>
             </w:r>
           </w:p>
@@ -16175,7 +16182,7 @@
         </w:tc>
         <w:tc>
           <w:tcPr>
-            <w:tcW w:w="1624" w:type="dxa"/>
+            <w:tcW w:w="1596" w:type="dxa"/>
             <w:tcBorders>
               <w:top w:val="nil"/>
               <w:left w:val="single" w:sz="6" w:space="0" w:color="00000A"/>
@@ -16217,7 +16224,7 @@
         </w:trPr>
         <w:tc>
           <w:tcPr>
-            <w:tcW w:w="2887" w:type="dxa"/>
+            <w:tcW w:w="3326" w:type="dxa"/>
             <w:tcBorders>
               <w:top w:val="nil"/>
               <w:left w:val="single" w:sz="6" w:space="0" w:color="00000A"/>
@@ -16263,7 +16270,7 @@
         </w:tc>
         <w:tc>
           <w:tcPr>
-            <w:tcW w:w="2141" w:type="dxa"/>
+            <w:tcW w:w="2014" w:type="dxa"/>
             <w:tcBorders>
               <w:top w:val="nil"/>
               <w:left w:val="single" w:sz="6" w:space="0" w:color="00000A"/>
@@ -16325,7 +16332,7 @@
         </w:tc>
         <w:tc>
           <w:tcPr>
-            <w:tcW w:w="1913" w:type="dxa"/>
+            <w:tcW w:w="1629" w:type="dxa"/>
             <w:tcBorders>
               <w:top w:val="nil"/>
               <w:left w:val="single" w:sz="6" w:space="0" w:color="00000A"/>
@@ -16378,7 +16385,7 @@
         </w:tc>
         <w:tc>
           <w:tcPr>
-            <w:tcW w:w="1624" w:type="dxa"/>
+            <w:tcW w:w="1596" w:type="dxa"/>
             <w:tcBorders>
               <w:top w:val="nil"/>
               <w:left w:val="single" w:sz="6" w:space="0" w:color="00000A"/>
@@ -16420,7 +16427,7 @@
         </w:trPr>
         <w:tc>
           <w:tcPr>
-            <w:tcW w:w="2887" w:type="dxa"/>
+            <w:tcW w:w="3326" w:type="dxa"/>
             <w:tcBorders>
               <w:top w:val="nil"/>
               <w:left w:val="single" w:sz="6" w:space="0" w:color="00000A"/>
@@ -16465,7 +16472,7 @@
         </w:tc>
         <w:tc>
           <w:tcPr>
-            <w:tcW w:w="2141" w:type="dxa"/>
+            <w:tcW w:w="2014" w:type="dxa"/>
             <w:tcBorders>
               <w:top w:val="nil"/>
               <w:left w:val="single" w:sz="6" w:space="0" w:color="00000A"/>
@@ -16527,7 +16534,7 @@
         </w:tc>
         <w:tc>
           <w:tcPr>
-            <w:tcW w:w="1913" w:type="dxa"/>
+            <w:tcW w:w="1629" w:type="dxa"/>
             <w:tcBorders>
               <w:top w:val="nil"/>
               <w:left w:val="single" w:sz="6" w:space="0" w:color="00000A"/>
@@ -16580,7 +16587,7 @@
         </w:tc>
         <w:tc>
           <w:tcPr>
-            <w:tcW w:w="1624" w:type="dxa"/>
+            <w:tcW w:w="1596" w:type="dxa"/>
             <w:tcBorders>
               <w:top w:val="nil"/>
               <w:left w:val="single" w:sz="6" w:space="0" w:color="00000A"/>
@@ -16621,7 +16628,7 @@
         </w:trPr>
         <w:tc>
           <w:tcPr>
-            <w:tcW w:w="2887" w:type="dxa"/>
+            <w:tcW w:w="3326" w:type="dxa"/>
             <w:tcBorders>
               <w:top w:val="nil"/>
               <w:left w:val="single" w:sz="6" w:space="0" w:color="00000A"/>
@@ -16659,7 +16666,7 @@
         </w:tc>
         <w:tc>
           <w:tcPr>
-            <w:tcW w:w="2141" w:type="dxa"/>
+            <w:tcW w:w="2014" w:type="dxa"/>
             <w:tcBorders>
               <w:top w:val="nil"/>
               <w:left w:val="single" w:sz="6" w:space="0" w:color="00000A"/>
@@ -16721,7 +16728,7 @@
         </w:tc>
         <w:tc>
           <w:tcPr>
-            <w:tcW w:w="1913" w:type="dxa"/>
+            <w:tcW w:w="1629" w:type="dxa"/>
             <w:tcBorders>
               <w:top w:val="nil"/>
               <w:left w:val="single" w:sz="6" w:space="0" w:color="00000A"/>
@@ -16774,7 +16781,7 @@
         </w:tc>
         <w:tc>
           <w:tcPr>
-            <w:tcW w:w="1624" w:type="dxa"/>
+            <w:tcW w:w="1596" w:type="dxa"/>
             <w:tcBorders>
               <w:top w:val="nil"/>
               <w:left w:val="single" w:sz="6" w:space="0" w:color="00000A"/>
@@ -16815,7 +16822,7 @@
         </w:trPr>
         <w:tc>
           <w:tcPr>
-            <w:tcW w:w="2887" w:type="dxa"/>
+            <w:tcW w:w="3326" w:type="dxa"/>
             <w:tcBorders>
               <w:top w:val="nil"/>
               <w:left w:val="single" w:sz="6" w:space="0" w:color="00000A"/>
@@ -16860,7 +16867,7 @@
         </w:tc>
         <w:tc>
           <w:tcPr>
-            <w:tcW w:w="2141" w:type="dxa"/>
+            <w:tcW w:w="2014" w:type="dxa"/>
             <w:tcBorders>
               <w:top w:val="nil"/>
               <w:left w:val="single" w:sz="6" w:space="0" w:color="00000A"/>
@@ -16922,7 +16929,7 @@
         </w:tc>
         <w:tc>
           <w:tcPr>
-            <w:tcW w:w="1913" w:type="dxa"/>
+            <w:tcW w:w="1629" w:type="dxa"/>
             <w:tcBorders>
               <w:top w:val="nil"/>
               <w:left w:val="single" w:sz="6" w:space="0" w:color="00000A"/>
@@ -16975,7 +16982,7 @@
         </w:tc>
         <w:tc>
           <w:tcPr>
-            <w:tcW w:w="1624" w:type="dxa"/>
+            <w:tcW w:w="1596" w:type="dxa"/>
             <w:tcBorders>
               <w:top w:val="nil"/>
               <w:left w:val="single" w:sz="6" w:space="0" w:color="00000A"/>
@@ -17017,7 +17024,7 @@
         </w:trPr>
         <w:tc>
           <w:tcPr>
-            <w:tcW w:w="2887" w:type="dxa"/>
+            <w:tcW w:w="3326" w:type="dxa"/>
             <w:tcBorders>
               <w:top w:val="nil"/>
               <w:left w:val="single" w:sz="6" w:space="0" w:color="00000A"/>
@@ -17062,7 +17069,7 @@
         </w:tc>
         <w:tc>
           <w:tcPr>
-            <w:tcW w:w="2141" w:type="dxa"/>
+            <w:tcW w:w="2014" w:type="dxa"/>
             <w:tcBorders>
               <w:top w:val="nil"/>
               <w:left w:val="single" w:sz="6" w:space="0" w:color="00000A"/>
@@ -17124,7 +17131,7 @@
         </w:tc>
         <w:tc>
           <w:tcPr>
-            <w:tcW w:w="1913" w:type="dxa"/>
+            <w:tcW w:w="1629" w:type="dxa"/>
             <w:tcBorders>
               <w:top w:val="nil"/>
               <w:left w:val="single" w:sz="6" w:space="0" w:color="00000A"/>
@@ -17177,7 +17184,7 @@
         </w:tc>
         <w:tc>
           <w:tcPr>
-            <w:tcW w:w="1624" w:type="dxa"/>
+            <w:tcW w:w="1596" w:type="dxa"/>
             <w:tcBorders>
               <w:top w:val="nil"/>
               <w:left w:val="single" w:sz="6" w:space="0" w:color="00000A"/>
@@ -17209,248 +17216,6 @@
               </w:rPr>
               <w:t>Brian</w:t>
             </w:r>
-          </w:p>
-        </w:tc>
-      </w:tr>
-      <w:tr>
-        <w:trPr>
-          <w:tblCellSpacing w:w="0" w:type="dxa"/>
-        </w:trPr>
-        <w:tc>
-          <w:tcPr>
-            <w:tcW w:w="2887" w:type="dxa"/>
-            <w:tcBorders>
-              <w:top w:val="nil"/>
-              <w:left w:val="single" w:sz="6" w:space="0" w:color="00000A"/>
-              <w:bottom w:val="single" w:sz="6" w:space="0" w:color="00000A"/>
-              <w:right w:val="single" w:sz="6" w:space="0" w:color="00000A"/>
-            </w:tcBorders>
-            <w:shd w:val="clear" w:color="auto" w:fill="FFFFFF"/>
-            <w:tcMar>
-              <w:top w:w="0" w:type="dxa"/>
-              <w:left w:w="115" w:type="dxa"/>
-              <w:bottom w:w="0" w:type="dxa"/>
-              <w:right w:w="115" w:type="dxa"/>
-            </w:tcMar>
-            <w:hideMark/>
-          </w:tcPr>
-          <w:p>
-            <w:pPr>
-              <w:suppressAutoHyphens w:val="0"/>
-              <w:spacing w:before="58" w:after="144" w:line="288" w:lineRule="auto"/>
-              <w:rPr>
-                <w:color w:val="00000A"/>
-                <w:szCs w:val="24"/>
-              </w:rPr>
-            </w:pPr>
-          </w:p>
-        </w:tc>
-        <w:tc>
-          <w:tcPr>
-            <w:tcW w:w="2141" w:type="dxa"/>
-            <w:tcBorders>
-              <w:top w:val="nil"/>
-              <w:left w:val="single" w:sz="6" w:space="0" w:color="00000A"/>
-              <w:bottom w:val="single" w:sz="6" w:space="0" w:color="00000A"/>
-              <w:right w:val="single" w:sz="6" w:space="0" w:color="00000A"/>
-            </w:tcBorders>
-            <w:shd w:val="clear" w:color="auto" w:fill="FFFFFF"/>
-            <w:tcMar>
-              <w:top w:w="0" w:type="dxa"/>
-              <w:left w:w="115" w:type="dxa"/>
-              <w:bottom w:w="0" w:type="dxa"/>
-              <w:right w:w="115" w:type="dxa"/>
-            </w:tcMar>
-            <w:hideMark/>
-          </w:tcPr>
-          <w:p>
-            <w:pPr>
-              <w:suppressAutoHyphens w:val="0"/>
-              <w:spacing w:before="58" w:after="144" w:line="288" w:lineRule="auto"/>
-              <w:rPr>
-                <w:color w:val="00000A"/>
-                <w:szCs w:val="24"/>
-              </w:rPr>
-            </w:pPr>
-          </w:p>
-        </w:tc>
-        <w:tc>
-          <w:tcPr>
-            <w:tcW w:w="1913" w:type="dxa"/>
-            <w:tcBorders>
-              <w:top w:val="nil"/>
-              <w:left w:val="single" w:sz="6" w:space="0" w:color="00000A"/>
-              <w:bottom w:val="single" w:sz="6" w:space="0" w:color="00000A"/>
-              <w:right w:val="single" w:sz="6" w:space="0" w:color="00000A"/>
-            </w:tcBorders>
-            <w:shd w:val="clear" w:color="auto" w:fill="FFFFFF"/>
-            <w:tcMar>
-              <w:top w:w="0" w:type="dxa"/>
-              <w:left w:w="115" w:type="dxa"/>
-              <w:bottom w:w="0" w:type="dxa"/>
-              <w:right w:w="115" w:type="dxa"/>
-            </w:tcMar>
-            <w:hideMark/>
-          </w:tcPr>
-          <w:p>
-            <w:pPr>
-              <w:suppressAutoHyphens w:val="0"/>
-              <w:spacing w:before="58" w:after="144" w:line="288" w:lineRule="auto"/>
-              <w:rPr>
-                <w:color w:val="00000A"/>
-                <w:szCs w:val="24"/>
-              </w:rPr>
-            </w:pPr>
-          </w:p>
-        </w:tc>
-        <w:tc>
-          <w:tcPr>
-            <w:tcW w:w="1624" w:type="dxa"/>
-            <w:tcBorders>
-              <w:top w:val="nil"/>
-              <w:left w:val="single" w:sz="6" w:space="0" w:color="00000A"/>
-              <w:bottom w:val="single" w:sz="6" w:space="0" w:color="00000A"/>
-              <w:right w:val="single" w:sz="6" w:space="0" w:color="00000A"/>
-            </w:tcBorders>
-            <w:shd w:val="clear" w:color="auto" w:fill="FFFFFF"/>
-            <w:tcMar>
-              <w:top w:w="0" w:type="dxa"/>
-              <w:left w:w="115" w:type="dxa"/>
-              <w:bottom w:w="0" w:type="dxa"/>
-              <w:right w:w="115" w:type="dxa"/>
-            </w:tcMar>
-            <w:hideMark/>
-          </w:tcPr>
-          <w:p>
-            <w:pPr>
-              <w:suppressAutoHyphens w:val="0"/>
-              <w:spacing w:before="58" w:after="144" w:line="288" w:lineRule="auto"/>
-              <w:rPr>
-                <w:color w:val="00000A"/>
-                <w:szCs w:val="24"/>
-              </w:rPr>
-            </w:pPr>
-          </w:p>
-        </w:tc>
-      </w:tr>
-      <w:tr>
-        <w:trPr>
-          <w:tblCellSpacing w:w="0" w:type="dxa"/>
-        </w:trPr>
-        <w:tc>
-          <w:tcPr>
-            <w:tcW w:w="2887" w:type="dxa"/>
-            <w:tcBorders>
-              <w:top w:val="nil"/>
-              <w:left w:val="single" w:sz="6" w:space="0" w:color="00000A"/>
-              <w:bottom w:val="single" w:sz="6" w:space="0" w:color="00000A"/>
-              <w:right w:val="single" w:sz="6" w:space="0" w:color="00000A"/>
-            </w:tcBorders>
-            <w:shd w:val="clear" w:color="auto" w:fill="FFFFFF"/>
-            <w:tcMar>
-              <w:top w:w="0" w:type="dxa"/>
-              <w:left w:w="115" w:type="dxa"/>
-              <w:bottom w:w="0" w:type="dxa"/>
-              <w:right w:w="115" w:type="dxa"/>
-            </w:tcMar>
-            <w:hideMark/>
-          </w:tcPr>
-          <w:p>
-            <w:pPr>
-              <w:suppressAutoHyphens w:val="0"/>
-              <w:spacing w:before="58" w:after="144" w:line="288" w:lineRule="auto"/>
-              <w:rPr>
-                <w:color w:val="00000A"/>
-                <w:szCs w:val="24"/>
-              </w:rPr>
-            </w:pPr>
-          </w:p>
-        </w:tc>
-        <w:tc>
-          <w:tcPr>
-            <w:tcW w:w="2141" w:type="dxa"/>
-            <w:tcBorders>
-              <w:top w:val="nil"/>
-              <w:left w:val="single" w:sz="6" w:space="0" w:color="00000A"/>
-              <w:bottom w:val="single" w:sz="6" w:space="0" w:color="00000A"/>
-              <w:right w:val="single" w:sz="6" w:space="0" w:color="00000A"/>
-            </w:tcBorders>
-            <w:shd w:val="clear" w:color="auto" w:fill="FFFFFF"/>
-            <w:tcMar>
-              <w:top w:w="0" w:type="dxa"/>
-              <w:left w:w="115" w:type="dxa"/>
-              <w:bottom w:w="0" w:type="dxa"/>
-              <w:right w:w="115" w:type="dxa"/>
-            </w:tcMar>
-            <w:hideMark/>
-          </w:tcPr>
-          <w:p>
-            <w:pPr>
-              <w:suppressAutoHyphens w:val="0"/>
-              <w:spacing w:before="58" w:after="144" w:line="288" w:lineRule="auto"/>
-              <w:rPr>
-                <w:color w:val="00000A"/>
-                <w:szCs w:val="24"/>
-              </w:rPr>
-            </w:pPr>
-          </w:p>
-        </w:tc>
-        <w:tc>
-          <w:tcPr>
-            <w:tcW w:w="1913" w:type="dxa"/>
-            <w:tcBorders>
-              <w:top w:val="nil"/>
-              <w:left w:val="single" w:sz="6" w:space="0" w:color="00000A"/>
-              <w:bottom w:val="single" w:sz="6" w:space="0" w:color="00000A"/>
-              <w:right w:val="single" w:sz="6" w:space="0" w:color="00000A"/>
-            </w:tcBorders>
-            <w:shd w:val="clear" w:color="auto" w:fill="FFFFFF"/>
-            <w:tcMar>
-              <w:top w:w="0" w:type="dxa"/>
-              <w:left w:w="115" w:type="dxa"/>
-              <w:bottom w:w="0" w:type="dxa"/>
-              <w:right w:w="115" w:type="dxa"/>
-            </w:tcMar>
-            <w:hideMark/>
-          </w:tcPr>
-          <w:p>
-            <w:pPr>
-              <w:suppressAutoHyphens w:val="0"/>
-              <w:spacing w:before="58" w:after="144" w:line="288" w:lineRule="auto"/>
-              <w:rPr>
-                <w:color w:val="00000A"/>
-                <w:szCs w:val="24"/>
-              </w:rPr>
-            </w:pPr>
-          </w:p>
-        </w:tc>
-        <w:tc>
-          <w:tcPr>
-            <w:tcW w:w="1624" w:type="dxa"/>
-            <w:tcBorders>
-              <w:top w:val="nil"/>
-              <w:left w:val="single" w:sz="6" w:space="0" w:color="00000A"/>
-              <w:bottom w:val="single" w:sz="6" w:space="0" w:color="00000A"/>
-              <w:right w:val="single" w:sz="6" w:space="0" w:color="00000A"/>
-            </w:tcBorders>
-            <w:shd w:val="clear" w:color="auto" w:fill="FFFFFF"/>
-            <w:tcMar>
-              <w:top w:w="0" w:type="dxa"/>
-              <w:left w:w="115" w:type="dxa"/>
-              <w:bottom w:w="0" w:type="dxa"/>
-              <w:right w:w="115" w:type="dxa"/>
-            </w:tcMar>
-            <w:hideMark/>
-          </w:tcPr>
-          <w:p>
-            <w:pPr>
-              <w:suppressAutoHyphens w:val="0"/>
-              <w:spacing w:before="58" w:after="144" w:line="288" w:lineRule="auto"/>
-              <w:rPr>
-                <w:color w:val="00000A"/>
-                <w:szCs w:val="24"/>
-              </w:rPr>
-            </w:pPr>
           </w:p>
         </w:tc>
       </w:tr>
@@ -17490,35 +17255,24 @@
         <w:rPr>
           <w:szCs w:val="22"/>
         </w:rPr>
-        <w:t xml:space="preserve">Provide brief descriptions of </w:t>
+        <w:t>Refactoring</w:t>
       </w:r>
-      <w:proofErr w:type="spellStart"/>
+    </w:p>
+    <w:p>
+      <w:pPr>
+        <w:spacing w:before="60"/>
+        <w:ind w:left="720"/>
+        <w:rPr>
+          <w:szCs w:val="22"/>
+        </w:rPr>
+      </w:pPr>
+      <w:bookmarkStart w:id="0" w:name="_GoBack"/>
+      <w:bookmarkEnd w:id="0"/>
       <w:r>
         <w:rPr>
           <w:szCs w:val="22"/>
         </w:rPr>
-        <w:t>refactorings</w:t>
-      </w:r>
-      <w:proofErr w:type="spellEnd"/>
-      <w:r>
-        <w:rPr>
-          <w:szCs w:val="22"/>
-        </w:rPr>
-        <w:t xml:space="preserve">, including the developer name(s). Each team member should provide at least two different </w:t>
-      </w:r>
-      <w:proofErr w:type="spellStart"/>
-      <w:r>
-        <w:rPr>
-          <w:szCs w:val="22"/>
-        </w:rPr>
-        <w:t>refactorings</w:t>
-      </w:r>
-      <w:proofErr w:type="spellEnd"/>
-      <w:r>
-        <w:rPr>
-          <w:szCs w:val="22"/>
-        </w:rPr>
-        <w:t xml:space="preserve">. </w:t>
+        <w:t xml:space="preserve"> </w:t>
       </w:r>
     </w:p>
     <w:tbl>
@@ -17545,7 +17299,7 @@
         </w:trPr>
         <w:tc>
           <w:tcPr>
-            <w:tcW w:w="1290" w:type="dxa"/>
+            <w:tcW w:w="1493" w:type="dxa"/>
             <w:tcBorders>
               <w:top w:val="single" w:sz="6" w:space="0" w:color="00000A"/>
               <w:left w:val="single" w:sz="6" w:space="0" w:color="00000A"/>
@@ -17582,7 +17336,7 @@
         </w:tc>
         <w:tc>
           <w:tcPr>
-            <w:tcW w:w="4095" w:type="dxa"/>
+            <w:tcW w:w="4386" w:type="dxa"/>
             <w:tcBorders>
               <w:top w:val="single" w:sz="6" w:space="0" w:color="00000A"/>
               <w:left w:val="single" w:sz="6" w:space="0" w:color="00000A"/>
@@ -17618,7 +17372,7 @@
         </w:tc>
         <w:tc>
           <w:tcPr>
-            <w:tcW w:w="2550" w:type="dxa"/>
+            <w:tcW w:w="2731" w:type="dxa"/>
             <w:tcBorders>
               <w:top w:val="single" w:sz="6" w:space="0" w:color="00000A"/>
               <w:left w:val="single" w:sz="6" w:space="0" w:color="00000A"/>
@@ -17659,7 +17413,7 @@
         </w:trPr>
         <w:tc>
           <w:tcPr>
-            <w:tcW w:w="1290" w:type="dxa"/>
+            <w:tcW w:w="1493" w:type="dxa"/>
             <w:tcBorders>
               <w:top w:val="single" w:sz="6" w:space="0" w:color="00000A"/>
               <w:left w:val="single" w:sz="6" w:space="0" w:color="00000A"/>
@@ -17695,7 +17449,7 @@
         </w:tc>
         <w:tc>
           <w:tcPr>
-            <w:tcW w:w="4095" w:type="dxa"/>
+            <w:tcW w:w="4386" w:type="dxa"/>
             <w:tcBorders>
               <w:top w:val="single" w:sz="6" w:space="0" w:color="00000A"/>
               <w:left w:val="single" w:sz="6" w:space="0" w:color="00000A"/>
@@ -17731,7 +17485,7 @@
         </w:tc>
         <w:tc>
           <w:tcPr>
-            <w:tcW w:w="2550" w:type="dxa"/>
+            <w:tcW w:w="2731" w:type="dxa"/>
             <w:tcBorders>
               <w:top w:val="single" w:sz="6" w:space="0" w:color="00000A"/>
               <w:left w:val="single" w:sz="6" w:space="0" w:color="00000A"/>
@@ -17772,7 +17526,7 @@
         </w:trPr>
         <w:tc>
           <w:tcPr>
-            <w:tcW w:w="1290" w:type="dxa"/>
+            <w:tcW w:w="1493" w:type="dxa"/>
             <w:tcBorders>
               <w:top w:val="single" w:sz="6" w:space="0" w:color="00000A"/>
               <w:left w:val="single" w:sz="6" w:space="0" w:color="00000A"/>
@@ -17808,7 +17562,7 @@
         </w:tc>
         <w:tc>
           <w:tcPr>
-            <w:tcW w:w="4095" w:type="dxa"/>
+            <w:tcW w:w="4386" w:type="dxa"/>
             <w:tcBorders>
               <w:top w:val="single" w:sz="6" w:space="0" w:color="00000A"/>
               <w:left w:val="single" w:sz="6" w:space="0" w:color="00000A"/>
@@ -17860,7 +17614,7 @@
         </w:tc>
         <w:tc>
           <w:tcPr>
-            <w:tcW w:w="2550" w:type="dxa"/>
+            <w:tcW w:w="2731" w:type="dxa"/>
             <w:tcBorders>
               <w:top w:val="single" w:sz="6" w:space="0" w:color="00000A"/>
               <w:left w:val="single" w:sz="6" w:space="0" w:color="00000A"/>
@@ -17901,7 +17655,7 @@
         </w:trPr>
         <w:tc>
           <w:tcPr>
-            <w:tcW w:w="1290" w:type="dxa"/>
+            <w:tcW w:w="1493" w:type="dxa"/>
             <w:tcBorders>
               <w:top w:val="single" w:sz="6" w:space="0" w:color="00000A"/>
               <w:left w:val="single" w:sz="6" w:space="0" w:color="00000A"/>
@@ -17937,7 +17691,7 @@
         </w:tc>
         <w:tc>
           <w:tcPr>
-            <w:tcW w:w="4095" w:type="dxa"/>
+            <w:tcW w:w="4386" w:type="dxa"/>
             <w:tcBorders>
               <w:top w:val="single" w:sz="6" w:space="0" w:color="00000A"/>
               <w:left w:val="single" w:sz="6" w:space="0" w:color="00000A"/>
@@ -17973,7 +17727,7 @@
         </w:tc>
         <w:tc>
           <w:tcPr>
-            <w:tcW w:w="2550" w:type="dxa"/>
+            <w:tcW w:w="2731" w:type="dxa"/>
             <w:tcBorders>
               <w:top w:val="single" w:sz="6" w:space="0" w:color="00000A"/>
               <w:left w:val="single" w:sz="6" w:space="0" w:color="00000A"/>
@@ -18014,7 +17768,7 @@
         </w:trPr>
         <w:tc>
           <w:tcPr>
-            <w:tcW w:w="1290" w:type="dxa"/>
+            <w:tcW w:w="1493" w:type="dxa"/>
             <w:tcBorders>
               <w:top w:val="single" w:sz="6" w:space="0" w:color="00000A"/>
               <w:left w:val="single" w:sz="6" w:space="0" w:color="00000A"/>
@@ -18050,7 +17804,7 @@
         </w:tc>
         <w:tc>
           <w:tcPr>
-            <w:tcW w:w="4095" w:type="dxa"/>
+            <w:tcW w:w="4386" w:type="dxa"/>
             <w:tcBorders>
               <w:top w:val="single" w:sz="6" w:space="0" w:color="00000A"/>
               <w:left w:val="single" w:sz="6" w:space="0" w:color="00000A"/>
@@ -18086,7 +17840,7 @@
         </w:tc>
         <w:tc>
           <w:tcPr>
-            <w:tcW w:w="2550" w:type="dxa"/>
+            <w:tcW w:w="2731" w:type="dxa"/>
             <w:tcBorders>
               <w:top w:val="single" w:sz="6" w:space="0" w:color="00000A"/>
               <w:left w:val="single" w:sz="6" w:space="0" w:color="00000A"/>
@@ -18127,7 +17881,7 @@
         </w:trPr>
         <w:tc>
           <w:tcPr>
-            <w:tcW w:w="1290" w:type="dxa"/>
+            <w:tcW w:w="1493" w:type="dxa"/>
             <w:tcBorders>
               <w:top w:val="single" w:sz="6" w:space="0" w:color="00000A"/>
               <w:left w:val="single" w:sz="6" w:space="0" w:color="00000A"/>
@@ -18163,7 +17917,7 @@
         </w:tc>
         <w:tc>
           <w:tcPr>
-            <w:tcW w:w="4095" w:type="dxa"/>
+            <w:tcW w:w="4386" w:type="dxa"/>
             <w:tcBorders>
               <w:top w:val="single" w:sz="6" w:space="0" w:color="00000A"/>
               <w:left w:val="single" w:sz="6" w:space="0" w:color="00000A"/>
@@ -18199,7 +17953,7 @@
         </w:tc>
         <w:tc>
           <w:tcPr>
-            <w:tcW w:w="2550" w:type="dxa"/>
+            <w:tcW w:w="2731" w:type="dxa"/>
             <w:tcBorders>
               <w:top w:val="single" w:sz="6" w:space="0" w:color="00000A"/>
               <w:left w:val="single" w:sz="6" w:space="0" w:color="00000A"/>
@@ -18240,7 +17994,7 @@
         </w:trPr>
         <w:tc>
           <w:tcPr>
-            <w:tcW w:w="1290" w:type="dxa"/>
+            <w:tcW w:w="1493" w:type="dxa"/>
             <w:tcBorders>
               <w:top w:val="single" w:sz="6" w:space="0" w:color="00000A"/>
               <w:left w:val="single" w:sz="6" w:space="0" w:color="00000A"/>
@@ -18276,7 +18030,7 @@
         </w:tc>
         <w:tc>
           <w:tcPr>
-            <w:tcW w:w="4095" w:type="dxa"/>
+            <w:tcW w:w="4386" w:type="dxa"/>
             <w:tcBorders>
               <w:top w:val="single" w:sz="6" w:space="0" w:color="00000A"/>
               <w:left w:val="single" w:sz="6" w:space="0" w:color="00000A"/>
@@ -18312,7 +18066,7 @@
         </w:tc>
         <w:tc>
           <w:tcPr>
-            <w:tcW w:w="2550" w:type="dxa"/>
+            <w:tcW w:w="2731" w:type="dxa"/>
             <w:tcBorders>
               <w:top w:val="single" w:sz="6" w:space="0" w:color="00000A"/>
               <w:left w:val="single" w:sz="6" w:space="0" w:color="00000A"/>
@@ -18353,7 +18107,7 @@
         </w:trPr>
         <w:tc>
           <w:tcPr>
-            <w:tcW w:w="1290" w:type="dxa"/>
+            <w:tcW w:w="1493" w:type="dxa"/>
             <w:tcBorders>
               <w:top w:val="nil"/>
               <w:left w:val="single" w:sz="6" w:space="0" w:color="00000A"/>
@@ -18389,7 +18143,7 @@
         </w:tc>
         <w:tc>
           <w:tcPr>
-            <w:tcW w:w="4095" w:type="dxa"/>
+            <w:tcW w:w="4386" w:type="dxa"/>
             <w:tcBorders>
               <w:top w:val="nil"/>
               <w:left w:val="single" w:sz="6" w:space="0" w:color="00000A"/>
@@ -18425,7 +18179,7 @@
         </w:tc>
         <w:tc>
           <w:tcPr>
-            <w:tcW w:w="2550" w:type="dxa"/>
+            <w:tcW w:w="2731" w:type="dxa"/>
             <w:tcBorders>
               <w:top w:val="nil"/>
               <w:left w:val="single" w:sz="6" w:space="0" w:color="00000A"/>
@@ -18466,7 +18220,7 @@
         </w:trPr>
         <w:tc>
           <w:tcPr>
-            <w:tcW w:w="1290" w:type="dxa"/>
+            <w:tcW w:w="1493" w:type="dxa"/>
             <w:tcBorders>
               <w:top w:val="nil"/>
               <w:left w:val="single" w:sz="6" w:space="0" w:color="00000A"/>
@@ -18491,11 +18245,18 @@
                 <w:szCs w:val="24"/>
               </w:rPr>
             </w:pPr>
-          </w:p>
-        </w:tc>
-        <w:tc>
-          <w:tcPr>
-            <w:tcW w:w="4095" w:type="dxa"/>
+            <w:r>
+              <w:rPr>
+                <w:color w:val="00000A"/>
+                <w:szCs w:val="24"/>
+              </w:rPr>
+              <w:t>Needs Refactoring</w:t>
+            </w:r>
+          </w:p>
+        </w:tc>
+        <w:tc>
+          <w:tcPr>
+            <w:tcW w:w="4386" w:type="dxa"/>
             <w:tcBorders>
               <w:top w:val="nil"/>
               <w:left w:val="single" w:sz="6" w:space="0" w:color="00000A"/>
@@ -18520,11 +18281,18 @@
                 <w:szCs w:val="24"/>
               </w:rPr>
             </w:pPr>
-          </w:p>
-        </w:tc>
-        <w:tc>
-          <w:tcPr>
-            <w:tcW w:w="2550" w:type="dxa"/>
+            <w:r>
+              <w:rPr>
+                <w:color w:val="00000A"/>
+                <w:szCs w:val="24"/>
+              </w:rPr>
+              <w:t>Check moves could definitely use refactoring, but we could not think of a better way.</w:t>
+            </w:r>
+          </w:p>
+        </w:tc>
+        <w:tc>
+          <w:tcPr>
+            <w:tcW w:w="2731" w:type="dxa"/>
             <w:tcBorders>
               <w:top w:val="nil"/>
               <w:left w:val="single" w:sz="6" w:space="0" w:color="00000A"/>
@@ -18549,112 +18317,6 @@
                 <w:szCs w:val="24"/>
               </w:rPr>
             </w:pPr>
-          </w:p>
-        </w:tc>
-      </w:tr>
-      <w:tr>
-        <w:trPr>
-          <w:tblCellSpacing w:w="0" w:type="dxa"/>
-        </w:trPr>
-        <w:tc>
-          <w:tcPr>
-            <w:tcW w:w="1290" w:type="dxa"/>
-            <w:tcBorders>
-              <w:top w:val="nil"/>
-              <w:left w:val="single" w:sz="6" w:space="0" w:color="00000A"/>
-              <w:bottom w:val="single" w:sz="6" w:space="0" w:color="00000A"/>
-              <w:right w:val="single" w:sz="6" w:space="0" w:color="00000A"/>
-            </w:tcBorders>
-            <w:shd w:val="clear" w:color="auto" w:fill="FFFFFF"/>
-            <w:tcMar>
-              <w:top w:w="0" w:type="dxa"/>
-              <w:left w:w="115" w:type="dxa"/>
-              <w:bottom w:w="0" w:type="dxa"/>
-              <w:right w:w="115" w:type="dxa"/>
-            </w:tcMar>
-            <w:hideMark/>
-          </w:tcPr>
-          <w:p>
-            <w:pPr>
-              <w:suppressAutoHyphens w:val="0"/>
-              <w:spacing w:before="58" w:after="144" w:line="288" w:lineRule="auto"/>
-              <w:rPr>
-                <w:color w:val="00000A"/>
-                <w:szCs w:val="24"/>
-              </w:rPr>
-            </w:pPr>
-            <w:r>
-              <w:rPr>
-                <w:color w:val="00000A"/>
-                <w:szCs w:val="24"/>
-              </w:rPr>
-              <w:t>Needs Refactoring</w:t>
-            </w:r>
-          </w:p>
-        </w:tc>
-        <w:tc>
-          <w:tcPr>
-            <w:tcW w:w="4095" w:type="dxa"/>
-            <w:tcBorders>
-              <w:top w:val="nil"/>
-              <w:left w:val="single" w:sz="6" w:space="0" w:color="00000A"/>
-              <w:bottom w:val="single" w:sz="6" w:space="0" w:color="00000A"/>
-              <w:right w:val="single" w:sz="6" w:space="0" w:color="00000A"/>
-            </w:tcBorders>
-            <w:shd w:val="clear" w:color="auto" w:fill="FFFFFF"/>
-            <w:tcMar>
-              <w:top w:w="0" w:type="dxa"/>
-              <w:left w:w="115" w:type="dxa"/>
-              <w:bottom w:w="0" w:type="dxa"/>
-              <w:right w:w="115" w:type="dxa"/>
-            </w:tcMar>
-            <w:hideMark/>
-          </w:tcPr>
-          <w:p>
-            <w:pPr>
-              <w:suppressAutoHyphens w:val="0"/>
-              <w:spacing w:before="58" w:after="144" w:line="288" w:lineRule="auto"/>
-              <w:rPr>
-                <w:color w:val="00000A"/>
-                <w:szCs w:val="24"/>
-              </w:rPr>
-            </w:pPr>
-            <w:r>
-              <w:rPr>
-                <w:color w:val="00000A"/>
-                <w:szCs w:val="24"/>
-              </w:rPr>
-              <w:t>Check moves could definitely use refactoring, but we could not think of a better way.</w:t>
-            </w:r>
-          </w:p>
-        </w:tc>
-        <w:tc>
-          <w:tcPr>
-            <w:tcW w:w="2550" w:type="dxa"/>
-            <w:tcBorders>
-              <w:top w:val="nil"/>
-              <w:left w:val="single" w:sz="6" w:space="0" w:color="00000A"/>
-              <w:bottom w:val="single" w:sz="6" w:space="0" w:color="00000A"/>
-              <w:right w:val="single" w:sz="6" w:space="0" w:color="00000A"/>
-            </w:tcBorders>
-            <w:shd w:val="clear" w:color="auto" w:fill="FFFFFF"/>
-            <w:tcMar>
-              <w:top w:w="0" w:type="dxa"/>
-              <w:left w:w="115" w:type="dxa"/>
-              <w:bottom w:w="0" w:type="dxa"/>
-              <w:right w:w="115" w:type="dxa"/>
-            </w:tcMar>
-            <w:hideMark/>
-          </w:tcPr>
-          <w:p>
-            <w:pPr>
-              <w:suppressAutoHyphens w:val="0"/>
-              <w:spacing w:before="58" w:after="144" w:line="288" w:lineRule="auto"/>
-              <w:rPr>
-                <w:color w:val="00000A"/>
-                <w:szCs w:val="24"/>
-              </w:rPr>
-            </w:pPr>
             <w:r>
               <w:rPr>
                 <w:color w:val="00000A"/>
@@ -18666,37 +18328,6 @@
         </w:tc>
       </w:tr>
     </w:tbl>
-    <w:p>
-      <w:pPr>
-        <w:pStyle w:val="ListParagraph"/>
-        <w:numPr>
-          <w:ilvl w:val="0"/>
-          <w:numId w:val="4"/>
-        </w:numPr>
-        <w:suppressAutoHyphens w:val="0"/>
-        <w:spacing w:before="58"/>
-        <w:rPr>
-          <w:color w:val="00000A"/>
-          <w:szCs w:val="24"/>
-        </w:rPr>
-      </w:pPr>
-      <w:r>
-        <w:rPr>
-          <w:b/>
-          <w:bCs/>
-          <w:color w:val="00000A"/>
-          <w:szCs w:val="24"/>
-        </w:rPr>
-        <w:t xml:space="preserve">Section IV. Summary of Pair Development </w:t>
-      </w:r>
-      <w:r>
-        <w:rPr>
-          <w:color w:val="00000A"/>
-          <w:szCs w:val="24"/>
-        </w:rPr>
-        <w:t>(as many pages as needed)</w:t>
-      </w:r>
-    </w:p>
     <w:p>
       <w:pPr>
         <w:spacing w:before="60"/>
@@ -18710,6 +18341,7 @@
       <w:pPr>
         <w:spacing w:before="60"/>
         <w:rPr>
+          <w:b/>
           <w:szCs w:val="22"/>
         </w:rPr>
       </w:pPr>
@@ -18718,7 +18350,6 @@
           <w:b/>
           <w:szCs w:val="22"/>
         </w:rPr>
-        <w:lastRenderedPageBreak/>
         <w:t xml:space="preserve">Section </w:t>
       </w:r>
       <w:r>
@@ -18731,21 +18362,11 @@
     </w:p>
     <w:p>
       <w:pPr>
-        <w:numPr>
-          <w:ilvl w:val="0"/>
-          <w:numId w:val="5"/>
-        </w:numPr>
         <w:spacing w:before="60"/>
         <w:rPr>
           <w:szCs w:val="22"/>
         </w:rPr>
       </w:pPr>
-      <w:r>
-        <w:rPr>
-          <w:szCs w:val="22"/>
-        </w:rPr>
-        <w:t>Provide the date/time, place, developer names, and tasks for each pair development session.</w:t>
-      </w:r>
     </w:p>
     <w:tbl>
       <w:tblPr>
@@ -20585,11 +20206,7 @@
         <w:ind w:firstLine="360"/>
       </w:pPr>
       <w:r>
-        <w:t xml:space="preserve">I would have a better breakdown of the individual sprints. For the development of this game we weren’t 100% sure where to start so we just started adding various pieces in little by little and then tried to make them all fit in the end. Instead I would plan out the sprints by first figuring out what objects are going to interact with what others and in what ways. I would also probably start with the logic of the game first as that is the backbone of the whole process instead of starting with </w:t>
-      </w:r>
-      <w:r>
-        <w:lastRenderedPageBreak/>
-        <w:t>the GUI implementation. The GUI needs to know very little about the logic of the game, it just needs to update based on what the logic does.</w:t>
+        <w:t>I would have a better breakdown of the individual sprints. For the development of this game we weren’t 100% sure where to start so we just started adding various pieces in little by little and then tried to make them all fit in the end. Instead I would plan out the sprints by first figuring out what objects are going to interact with what others and in what ways. I would also probably start with the logic of the game first as that is the backbone of the whole process instead of starting with the GUI implementation. The GUI needs to know very little about the logic of the game, it just needs to update based on what the logic does.</w:t>
       </w:r>
     </w:p>
     <w:p>

</xml_diff>